<commit_message>
Added minor info to Tonsen's code book
</commit_message>
<xml_diff>
--- a/Tonsen's Samples/Codebook.docx
+++ b/Tonsen's Samples/Codebook.docx
@@ -1,6 +1,6 @@
 
 <file path=word/document.xml><?xml version="1.0" encoding="utf-8"?>
-<w:document xmlns:wpc="http://schemas.microsoft.com/office/word/2010/wordprocessingCanvas" xmlns:mc="http://schemas.openxmlformats.org/markup-compatibility/2006" xmlns:o="urn:schemas-microsoft-com:office:office" xmlns:r="http://schemas.openxmlformats.org/officeDocument/2006/relationships" xmlns:m="http://schemas.openxmlformats.org/officeDocument/2006/math" xmlns:v="urn:schemas-microsoft-com:vml" xmlns:wp14="http://schemas.microsoft.com/office/word/2010/wordprocessingDrawing" xmlns:wp="http://schemas.openxmlformats.org/drawingml/2006/wordprocessingDrawing" xmlns:w10="urn:schemas-microsoft-com:office:word" xmlns:w="http://schemas.openxmlformats.org/wordprocessingml/2006/main" xmlns:w14="http://schemas.microsoft.com/office/word/2010/wordml" xmlns:w15="http://schemas.microsoft.com/office/word/2012/wordml" xmlns:wpg="http://schemas.microsoft.com/office/word/2010/wordprocessingGroup" xmlns:wpi="http://schemas.microsoft.com/office/word/2010/wordprocessingInk" xmlns:wne="http://schemas.microsoft.com/office/word/2006/wordml" xmlns:wps="http://schemas.microsoft.com/office/word/2010/wordprocessingShape" mc:Ignorable="w14 w15 wp14">
+<w:document xmlns:wpc="http://schemas.microsoft.com/office/word/2010/wordprocessingCanvas" xmlns:mo="http://schemas.microsoft.com/office/mac/office/2008/main" xmlns:mc="http://schemas.openxmlformats.org/markup-compatibility/2006" xmlns:mv="urn:schemas-microsoft-com:mac:vml" xmlns:o="urn:schemas-microsoft-com:office:office" xmlns:r="http://schemas.openxmlformats.org/officeDocument/2006/relationships" xmlns:m="http://schemas.openxmlformats.org/officeDocument/2006/math" xmlns:v="urn:schemas-microsoft-com:vml" xmlns:wp14="http://schemas.microsoft.com/office/word/2010/wordprocessingDrawing" xmlns:wp="http://schemas.openxmlformats.org/drawingml/2006/wordprocessingDrawing" xmlns:w10="urn:schemas-microsoft-com:office:word" xmlns:w="http://schemas.openxmlformats.org/wordprocessingml/2006/main" xmlns:w14="http://schemas.microsoft.com/office/word/2010/wordml" xmlns:w15="http://schemas.microsoft.com/office/word/2012/wordml" xmlns:wpg="http://schemas.microsoft.com/office/word/2010/wordprocessingGroup" xmlns:wpi="http://schemas.microsoft.com/office/word/2010/wordprocessingInk" xmlns:wne="http://schemas.microsoft.com/office/word/2006/wordml" xmlns:wps="http://schemas.microsoft.com/office/word/2010/wordprocessingShape" mc:Ignorable="w14 w15 wp14">
   <w:body>
     <w:p>
       <w:pPr>
@@ -172,6 +172,7 @@
           <w:b/>
           <w:u w:val="single"/>
         </w:rPr>
+        <w:lastRenderedPageBreak/>
         <w:t>Input Variables</w:t>
       </w:r>
       <w:r>
@@ -767,13 +768,7 @@
           </w:tcPr>
           <w:p>
             <w:r>
-              <w:t>File location of “</w:t>
-            </w:r>
-            <w:r>
-              <w:t>Behavior</w:t>
-            </w:r>
-            <w:r>
-              <w:t xml:space="preserve"> Input” file</w:t>
+              <w:t>File location of “Behavior Input” file</w:t>
             </w:r>
           </w:p>
         </w:tc>
@@ -932,19 +927,7 @@
           </w:tcPr>
           <w:p>
             <w:r>
-              <w:t>Time of “</w:t>
-            </w:r>
-            <w:r>
-              <w:t>Behavior</w:t>
-            </w:r>
-            <w:r>
-              <w:t xml:space="preserve"> Input” file at time inputted for “</w:t>
-            </w:r>
-            <w:r>
-              <w:t>RR</w:t>
-            </w:r>
-            <w:r>
-              <w:t>_SYNCTIME”</w:t>
+              <w:t>Time of “Behavior Input” file at time inputted for “RR_SYNCTIME”</w:t>
             </w:r>
           </w:p>
         </w:tc>
@@ -1072,22 +1055,7 @@
           <w:p/>
           <w:p>
             <w:r>
-              <w:t>“Look” and “Task” are s</w:t>
-            </w:r>
-            <w:r>
-              <w:t>tate events</w:t>
-            </w:r>
-            <w:r>
-              <w:t xml:space="preserve"> that</w:t>
-            </w:r>
-            <w:r>
-              <w:t xml:space="preserve"> have a temporal duration (e.g. participant looking at screen)</w:t>
-            </w:r>
-            <w:r>
-              <w:t xml:space="preserve">. “Trial” is a discrete </w:t>
-            </w:r>
-            <w:r>
-              <w:t xml:space="preserve">  </w:t>
+              <w:t xml:space="preserve">“Look” and “Task” are state events that have a temporal duration (e.g. participant looking at screen). “Trial” is a discrete   </w:t>
             </w:r>
           </w:p>
         </w:tc>
@@ -1156,10 +1124,15 @@
           </w:tcPr>
           <w:p>
             <w:r>
-              <w:t>STATE</w:t>
-            </w:r>
-            <w:r>
-              <w:t>_TYPE</w:t>
+              <w:t>STATE_TYPE</w:t>
+            </w:r>
+            <w:r>
+              <w:t xml:space="preserve"> (EVENT_TYPE</w:t>
+            </w:r>
+            <w:bookmarkStart w:id="0" w:name="_GoBack"/>
+            <w:bookmarkEnd w:id="0"/>
+            <w:r>
+              <w:t>)</w:t>
             </w:r>
             <w:r>
               <w:t xml:space="preserve"> </w:t>
@@ -1303,18 +1276,17 @@
           <w:b/>
           <w:u w:val="single"/>
         </w:rPr>
+        <w:lastRenderedPageBreak/>
         <w:t>Synchronization</w:t>
       </w:r>
     </w:p>
     <w:p>
-      <w:proofErr w:type="gramStart"/>
       <w:r>
         <w:rPr>
           <w:vertAlign w:val="superscript"/>
         </w:rPr>
         <w:t>a</w:t>
       </w:r>
-      <w:proofErr w:type="gramEnd"/>
       <w:r>
         <w:t xml:space="preserve"> The “SYNCTIME” variables are used to create new timestamps for the RR_INPUT file that align with the BEH_INPUT file.</w:t>
       </w:r>
@@ -1325,13 +1297,7 @@
         <w:t xml:space="preserve"> For example, if the first RR occurs at 90s (RR_STARTTIME=90), and the relative time of 30s in the behavior file (BEH_SYNCTIME=30) corresponds to the relative time of 20 in the RR file (RR_SYNCTIME=20), the algorithm will create new RR times that align with the BEH_INPUT time scale. </w:t>
       </w:r>
       <w:r>
-        <w:t>If timestamps in files are synchronized</w:t>
-      </w:r>
-      <w:r>
-        <w:t xml:space="preserve"> prior to processing</w:t>
-      </w:r>
-      <w:r>
-        <w:t>, RR_SYNCTIME and BEH_SYNCTIME are both “0”</w:t>
+        <w:t>If timestamps in files are synchronized prior to processing, RR_SYNCTIME and BEH_SYNCTIME are both “0”</w:t>
       </w:r>
     </w:p>
     <w:p>
@@ -1603,10 +1569,7 @@
           </w:tcPr>
           <w:p>
             <w:r>
-              <w:t>m</w:t>
-            </w:r>
-            <w:r>
-              <w:t>edian IBI of 5 beats preceding LOOK START</w:t>
+              <w:t>median IBI of 5 beats preceding LOOK START</w:t>
             </w:r>
             <w:r>
               <w:t>; reset after 1.5s inattention (or other duration input by user)</w:t>
@@ -1753,10 +1716,7 @@
           </w:tcPr>
           <w:p>
             <w:r>
-              <w:t>onset of SUSTAINED ATTENTION</w:t>
-            </w:r>
-            <w:r>
-              <w:t xml:space="preserve"> or LOOK STOP</w:t>
+              <w:t>onset of SUSTAINED ATTENTION or LOOK STOP</w:t>
             </w:r>
           </w:p>
         </w:tc>
@@ -1797,6 +1757,7 @@
           <w:b/>
           <w:u w:val="single"/>
         </w:rPr>
+        <w:lastRenderedPageBreak/>
         <w:t xml:space="preserve">Output </w:t>
       </w:r>
       <w:r>
@@ -1811,11 +1772,9 @@
         </w:rPr>
         <w:tab/>
       </w:r>
-      <w:proofErr w:type="gramStart"/>
       <w:r>
         <w:t>Ideally</w:t>
       </w:r>
-      <w:proofErr w:type="gramEnd"/>
       <w:r>
         <w:t>, the program w</w:t>
       </w:r>
@@ -2521,10 +2480,7 @@
         <w:t xml:space="preserve">Output Variables: Event Level: </w:t>
       </w:r>
       <w:r>
-        <w:t xml:space="preserve">includes the following </w:t>
-      </w:r>
-      <w:r>
-        <w:t>variables, computed for each EVENT_NUM (e.g. one row per EVENT_NUM per PARTICIPANT_ID)</w:t>
+        <w:t>includes the following variables, computed for each EVENT_NUM (e.g. one row per EVENT_NUM per PARTICIPANT_ID)</w:t>
       </w:r>
     </w:p>
     <w:tbl>
@@ -2959,19 +2915,8 @@
         <w:rPr>
           <w:b/>
         </w:rPr>
-        <w:t>Output</w:t>
-      </w:r>
-      <w:r>
-        <w:rPr>
-          <w:b/>
-        </w:rPr>
-        <w:t xml:space="preserve"> Variables</w:t>
-      </w:r>
-      <w:r>
-        <w:rPr>
-          <w:b/>
-        </w:rPr>
-        <w:t>: Summary Level</w:t>
+        <w:lastRenderedPageBreak/>
+        <w:t>Output Variables: Summary Level</w:t>
       </w:r>
       <w:r>
         <w:rPr>
@@ -3384,10 +3329,7 @@
               <w:t>Duration of Inattention (PHASE=0)</w:t>
             </w:r>
             <w:r>
-              <w:t xml:space="preserve"> </w:t>
-            </w:r>
-            <w:r>
-              <w:t>(s)</w:t>
+              <w:t xml:space="preserve"> (s)</w:t>
             </w:r>
           </w:p>
         </w:tc>
@@ -3436,10 +3378,7 @@
               <w:t>Duration of Orienting (PHASE=1)</w:t>
             </w:r>
             <w:r>
-              <w:t xml:space="preserve"> </w:t>
-            </w:r>
-            <w:r>
-              <w:t>(s)</w:t>
+              <w:t xml:space="preserve"> (s)</w:t>
             </w:r>
           </w:p>
         </w:tc>
@@ -3480,10 +3419,7 @@
               <w:t>Duration of Sustained Attention (PHASE=2)</w:t>
             </w:r>
             <w:r>
-              <w:t xml:space="preserve"> </w:t>
-            </w:r>
-            <w:r>
-              <w:t>(s)</w:t>
+              <w:t xml:space="preserve"> (s)</w:t>
             </w:r>
           </w:p>
         </w:tc>
@@ -3524,10 +3460,7 @@
               <w:t>Duration of Attention Termination (PHASE=3)</w:t>
             </w:r>
             <w:r>
-              <w:t xml:space="preserve"> </w:t>
-            </w:r>
-            <w:r>
-              <w:t>(s)</w:t>
+              <w:t xml:space="preserve"> (s)</w:t>
             </w:r>
           </w:p>
         </w:tc>
@@ -3568,10 +3501,7 @@
               <w:t>Proportion Task in Inattention (PHASE=0)</w:t>
             </w:r>
             <w:r>
-              <w:t xml:space="preserve"> </w:t>
-            </w:r>
-            <w:r>
-              <w:t>(s)</w:t>
+              <w:t xml:space="preserve"> (s)</w:t>
             </w:r>
           </w:p>
         </w:tc>
@@ -3612,10 +3542,7 @@
               <w:t>Proportion Task in Orienting (PHASE=1)</w:t>
             </w:r>
             <w:r>
-              <w:t xml:space="preserve"> </w:t>
-            </w:r>
-            <w:r>
-              <w:t>(s)</w:t>
+              <w:t xml:space="preserve"> (s)</w:t>
             </w:r>
           </w:p>
         </w:tc>
@@ -3656,10 +3583,7 @@
               <w:t>Proportion Task in Sustained Attention (PHASE=2)</w:t>
             </w:r>
             <w:r>
-              <w:t xml:space="preserve"> </w:t>
-            </w:r>
-            <w:r>
-              <w:t>(s)</w:t>
+              <w:t xml:space="preserve"> (s)</w:t>
             </w:r>
           </w:p>
         </w:tc>
@@ -3700,10 +3624,7 @@
               <w:t>Proportion Task in Attention Termination (PHASE=3)</w:t>
             </w:r>
             <w:r>
-              <w:t xml:space="preserve"> </w:t>
-            </w:r>
-            <w:r>
-              <w:t>(s)</w:t>
+              <w:t xml:space="preserve"> (s)</w:t>
             </w:r>
           </w:p>
         </w:tc>
@@ -3759,10 +3680,7 @@
               <w:t>1</w:t>
             </w:r>
             <w:r>
-              <w:t xml:space="preserve"> </w:t>
-            </w:r>
-            <w:r>
-              <w:t>(s)</w:t>
+              <w:t xml:space="preserve"> (s)</w:t>
             </w:r>
           </w:p>
         </w:tc>
@@ -3800,10 +3718,7 @@
           </w:tcPr>
           <w:p>
             <w:r>
-              <w:t xml:space="preserve">Average RR Change from Baseline during PHASE=2 </w:t>
-            </w:r>
-            <w:r>
-              <w:t>(s)</w:t>
+              <w:t>Average RR Change from Baseline during PHASE=2 (s)</w:t>
             </w:r>
           </w:p>
         </w:tc>
@@ -3841,10 +3756,7 @@
           </w:tcPr>
           <w:p>
             <w:r>
-              <w:t xml:space="preserve">Average RR Change from Baseline during PHASE=3 </w:t>
-            </w:r>
-            <w:r>
-              <w:t>(s)</w:t>
+              <w:t>Average RR Change from Baseline during PHASE=3 (s)</w:t>
             </w:r>
           </w:p>
         </w:tc>
@@ -3882,10 +3794,7 @@
           </w:tcPr>
           <w:p>
             <w:r>
-              <w:t xml:space="preserve">Number Inattention Phases (PHASE=0) </w:t>
-            </w:r>
-            <w:r>
-              <w:t>(s)</w:t>
+              <w:t>Number Inattention Phases (PHASE=0) (s)</w:t>
             </w:r>
           </w:p>
         </w:tc>
@@ -3926,10 +3835,7 @@
           </w:tcPr>
           <w:p>
             <w:r>
-              <w:t xml:space="preserve">Number Orienting Phases (PHASE=1) </w:t>
-            </w:r>
-            <w:r>
-              <w:t>(s)</w:t>
+              <w:t>Number Orienting Phases (PHASE=1) (s)</w:t>
             </w:r>
           </w:p>
         </w:tc>
@@ -3970,10 +3876,7 @@
           </w:tcPr>
           <w:p>
             <w:r>
-              <w:t xml:space="preserve">Number Sustained Attention Phases (PHASE=2) </w:t>
-            </w:r>
-            <w:r>
-              <w:t>(s)</w:t>
+              <w:t>Number Sustained Attention Phases (PHASE=2) (s)</w:t>
             </w:r>
           </w:p>
         </w:tc>
@@ -4014,10 +3917,7 @@
           </w:tcPr>
           <w:p>
             <w:r>
-              <w:t xml:space="preserve">Number Attention Termination Phases (PHASE=3) </w:t>
-            </w:r>
-            <w:r>
-              <w:t>(s)</w:t>
+              <w:t>Number Attention Termination Phases (PHASE=3) (s)</w:t>
             </w:r>
           </w:p>
         </w:tc>
@@ -4055,10 +3955,7 @@
           </w:tcPr>
           <w:p>
             <w:r>
-              <w:t>Total duration of longest look</w:t>
-            </w:r>
-            <w:r>
-              <w:t>(s)</w:t>
+              <w:t>Total duration of longest look(s)</w:t>
             </w:r>
           </w:p>
         </w:tc>
@@ -4096,10 +3993,7 @@
           </w:tcPr>
           <w:p>
             <w:r>
-              <w:t xml:space="preserve">Duration of Orienting (PHASE=1) during Peak Look </w:t>
-            </w:r>
-            <w:r>
-              <w:t>(s)</w:t>
+              <w:t>Duration of Orienting (PHASE=1) during Peak Look (s)</w:t>
             </w:r>
           </w:p>
         </w:tc>
@@ -4137,16 +4031,7 @@
           </w:tcPr>
           <w:p>
             <w:r>
-              <w:t xml:space="preserve">Duration of Sustained Attention (PHASE=2) </w:t>
-            </w:r>
-            <w:r>
-              <w:t>during Peak Look</w:t>
-            </w:r>
-            <w:r>
-              <w:t xml:space="preserve"> </w:t>
-            </w:r>
-            <w:r>
-              <w:t>(s)</w:t>
+              <w:t>Duration of Sustained Attention (PHASE=2) during Peak Look (s)</w:t>
             </w:r>
           </w:p>
         </w:tc>
@@ -4184,16 +4069,7 @@
           </w:tcPr>
           <w:p>
             <w:r>
-              <w:t xml:space="preserve">Duration of Attention Termination (PHASE=3) </w:t>
-            </w:r>
-            <w:r>
-              <w:t>during Peak Look</w:t>
-            </w:r>
-            <w:r>
-              <w:t xml:space="preserve"> </w:t>
-            </w:r>
-            <w:r>
-              <w:t>(s)</w:t>
+              <w:t>Duration of Attention Termination (PHASE=3) during Peak Look (s)</w:t>
             </w:r>
           </w:p>
         </w:tc>
@@ -4231,16 +4107,7 @@
           </w:tcPr>
           <w:p>
             <w:r>
-              <w:t xml:space="preserve">Proportion </w:t>
-            </w:r>
-            <w:r>
-              <w:t>Peak Look</w:t>
-            </w:r>
-            <w:r>
-              <w:t xml:space="preserve"> in Orienting (PHASE=1) </w:t>
-            </w:r>
-            <w:r>
-              <w:t>(s)</w:t>
+              <w:t>Proportion Peak Look in Orienting (PHASE=1) (s)</w:t>
             </w:r>
           </w:p>
         </w:tc>
@@ -4278,16 +4145,7 @@
           </w:tcPr>
           <w:p>
             <w:r>
-              <w:t xml:space="preserve">Proportion </w:t>
-            </w:r>
-            <w:r>
-              <w:t>Peak Look</w:t>
-            </w:r>
-            <w:r>
-              <w:t xml:space="preserve"> in Sustained Attention (PHASE=2) </w:t>
-            </w:r>
-            <w:r>
-              <w:t>(s)</w:t>
+              <w:t>Proportion Peak Look in Sustained Attention (PHASE=2) (s)</w:t>
             </w:r>
           </w:p>
         </w:tc>
@@ -4325,16 +4183,7 @@
           </w:tcPr>
           <w:p>
             <w:r>
-              <w:t xml:space="preserve">Proportion </w:t>
-            </w:r>
-            <w:r>
-              <w:t>Peak Look</w:t>
-            </w:r>
-            <w:r>
-              <w:t xml:space="preserve"> in Attention Termination (PHASE=3) </w:t>
-            </w:r>
-            <w:r>
-              <w:t>(s)</w:t>
+              <w:t>Proportion Peak Look in Attention Termination (PHASE=3) (s)</w:t>
             </w:r>
           </w:p>
         </w:tc>
@@ -4366,8 +4215,6 @@
           <w:b/>
         </w:rPr>
       </w:pPr>
-      <w:bookmarkStart w:id="0" w:name="_GoBack"/>
-      <w:bookmarkEnd w:id="0"/>
     </w:p>
     <w:sectPr>
       <w:pgSz w:w="15840" w:h="12240" w:orient="landscape"/>
@@ -4380,7 +4227,7 @@
 </file>
 
 <file path=word/endnotes.xml><?xml version="1.0" encoding="utf-8"?>
-<w:endnotes xmlns:wpc="http://schemas.microsoft.com/office/word/2010/wordprocessingCanvas" xmlns:mc="http://schemas.openxmlformats.org/markup-compatibility/2006" xmlns:o="urn:schemas-microsoft-com:office:office" xmlns:r="http://schemas.openxmlformats.org/officeDocument/2006/relationships" xmlns:m="http://schemas.openxmlformats.org/officeDocument/2006/math" xmlns:v="urn:schemas-microsoft-com:vml" xmlns:wp14="http://schemas.microsoft.com/office/word/2010/wordprocessingDrawing" xmlns:wp="http://schemas.openxmlformats.org/drawingml/2006/wordprocessingDrawing" xmlns:w10="urn:schemas-microsoft-com:office:word" xmlns:w="http://schemas.openxmlformats.org/wordprocessingml/2006/main" xmlns:w14="http://schemas.microsoft.com/office/word/2010/wordml" xmlns:w15="http://schemas.microsoft.com/office/word/2012/wordml" xmlns:wpg="http://schemas.microsoft.com/office/word/2010/wordprocessingGroup" xmlns:wpi="http://schemas.microsoft.com/office/word/2010/wordprocessingInk" xmlns:wne="http://schemas.microsoft.com/office/word/2006/wordml" xmlns:wps="http://schemas.microsoft.com/office/word/2010/wordprocessingShape" mc:Ignorable="w14 w15 wp14">
+<w:endnotes xmlns:wpc="http://schemas.microsoft.com/office/word/2010/wordprocessingCanvas" xmlns:mo="http://schemas.microsoft.com/office/mac/office/2008/main" xmlns:mc="http://schemas.openxmlformats.org/markup-compatibility/2006" xmlns:mv="urn:schemas-microsoft-com:mac:vml" xmlns:o="urn:schemas-microsoft-com:office:office" xmlns:r="http://schemas.openxmlformats.org/officeDocument/2006/relationships" xmlns:m="http://schemas.openxmlformats.org/officeDocument/2006/math" xmlns:v="urn:schemas-microsoft-com:vml" xmlns:wp14="http://schemas.microsoft.com/office/word/2010/wordprocessingDrawing" xmlns:wp="http://schemas.openxmlformats.org/drawingml/2006/wordprocessingDrawing" xmlns:w10="urn:schemas-microsoft-com:office:word" xmlns:w="http://schemas.openxmlformats.org/wordprocessingml/2006/main" xmlns:w14="http://schemas.microsoft.com/office/word/2010/wordml" xmlns:w15="http://schemas.microsoft.com/office/word/2012/wordml" xmlns:wpg="http://schemas.microsoft.com/office/word/2010/wordprocessingGroup" xmlns:wpi="http://schemas.microsoft.com/office/word/2010/wordprocessingInk" xmlns:wne="http://schemas.microsoft.com/office/word/2006/wordml" xmlns:wps="http://schemas.microsoft.com/office/word/2010/wordprocessingShape" mc:Ignorable="w14 w15 wp14">
   <w:endnote w:type="separator" w:id="-1">
     <w:p>
       <w:pPr>
@@ -4405,7 +4252,7 @@
 </file>
 
 <file path=word/footnotes.xml><?xml version="1.0" encoding="utf-8"?>
-<w:footnotes xmlns:wpc="http://schemas.microsoft.com/office/word/2010/wordprocessingCanvas" xmlns:mc="http://schemas.openxmlformats.org/markup-compatibility/2006" xmlns:o="urn:schemas-microsoft-com:office:office" xmlns:r="http://schemas.openxmlformats.org/officeDocument/2006/relationships" xmlns:m="http://schemas.openxmlformats.org/officeDocument/2006/math" xmlns:v="urn:schemas-microsoft-com:vml" xmlns:wp14="http://schemas.microsoft.com/office/word/2010/wordprocessingDrawing" xmlns:wp="http://schemas.openxmlformats.org/drawingml/2006/wordprocessingDrawing" xmlns:w10="urn:schemas-microsoft-com:office:word" xmlns:w="http://schemas.openxmlformats.org/wordprocessingml/2006/main" xmlns:w14="http://schemas.microsoft.com/office/word/2010/wordml" xmlns:w15="http://schemas.microsoft.com/office/word/2012/wordml" xmlns:wpg="http://schemas.microsoft.com/office/word/2010/wordprocessingGroup" xmlns:wpi="http://schemas.microsoft.com/office/word/2010/wordprocessingInk" xmlns:wne="http://schemas.microsoft.com/office/word/2006/wordml" xmlns:wps="http://schemas.microsoft.com/office/word/2010/wordprocessingShape" mc:Ignorable="w14 w15 wp14">
+<w:footnotes xmlns:wpc="http://schemas.microsoft.com/office/word/2010/wordprocessingCanvas" xmlns:mo="http://schemas.microsoft.com/office/mac/office/2008/main" xmlns:mc="http://schemas.openxmlformats.org/markup-compatibility/2006" xmlns:mv="urn:schemas-microsoft-com:mac:vml" xmlns:o="urn:schemas-microsoft-com:office:office" xmlns:r="http://schemas.openxmlformats.org/officeDocument/2006/relationships" xmlns:m="http://schemas.openxmlformats.org/officeDocument/2006/math" xmlns:v="urn:schemas-microsoft-com:vml" xmlns:wp14="http://schemas.microsoft.com/office/word/2010/wordprocessingDrawing" xmlns:wp="http://schemas.openxmlformats.org/drawingml/2006/wordprocessingDrawing" xmlns:w10="urn:schemas-microsoft-com:office:word" xmlns:w="http://schemas.openxmlformats.org/wordprocessingml/2006/main" xmlns:w14="http://schemas.microsoft.com/office/word/2010/wordml" xmlns:w15="http://schemas.microsoft.com/office/word/2012/wordml" xmlns:wpg="http://schemas.microsoft.com/office/word/2010/wordprocessingGroup" xmlns:wpi="http://schemas.microsoft.com/office/word/2010/wordprocessingInk" xmlns:wne="http://schemas.microsoft.com/office/word/2006/wordml" xmlns:wps="http://schemas.microsoft.com/office/word/2010/wordprocessingShape" mc:Ignorable="w14 w15 wp14">
   <w:footnote w:type="separator" w:id="-1">
     <w:p>
       <w:pPr>
@@ -4430,8 +4277,8 @@
 </file>
 
 <file path=word/numbering.xml><?xml version="1.0" encoding="utf-8"?>
-<w:numbering xmlns:wpc="http://schemas.microsoft.com/office/word/2010/wordprocessingCanvas" xmlns:mc="http://schemas.openxmlformats.org/markup-compatibility/2006" xmlns:o="urn:schemas-microsoft-com:office:office" xmlns:r="http://schemas.openxmlformats.org/officeDocument/2006/relationships" xmlns:m="http://schemas.openxmlformats.org/officeDocument/2006/math" xmlns:v="urn:schemas-microsoft-com:vml" xmlns:wp14="http://schemas.microsoft.com/office/word/2010/wordprocessingDrawing" xmlns:wp="http://schemas.openxmlformats.org/drawingml/2006/wordprocessingDrawing" xmlns:w10="urn:schemas-microsoft-com:office:word" xmlns:w="http://schemas.openxmlformats.org/wordprocessingml/2006/main" xmlns:w14="http://schemas.microsoft.com/office/word/2010/wordml" xmlns:w15="http://schemas.microsoft.com/office/word/2012/wordml" xmlns:wpg="http://schemas.microsoft.com/office/word/2010/wordprocessingGroup" xmlns:wpi="http://schemas.microsoft.com/office/word/2010/wordprocessingInk" xmlns:wne="http://schemas.microsoft.com/office/word/2006/wordml" xmlns:wps="http://schemas.microsoft.com/office/word/2010/wordprocessingShape" mc:Ignorable="w14 w15 wp14">
-  <w:abstractNum w:abstractNumId="0" w15:restartNumberingAfterBreak="0">
+<w:numbering xmlns:wpc="http://schemas.microsoft.com/office/word/2010/wordprocessingCanvas" xmlns:mo="http://schemas.microsoft.com/office/mac/office/2008/main" xmlns:mc="http://schemas.openxmlformats.org/markup-compatibility/2006" xmlns:mv="urn:schemas-microsoft-com:mac:vml" xmlns:o="urn:schemas-microsoft-com:office:office" xmlns:r="http://schemas.openxmlformats.org/officeDocument/2006/relationships" xmlns:m="http://schemas.openxmlformats.org/officeDocument/2006/math" xmlns:v="urn:schemas-microsoft-com:vml" xmlns:wp14="http://schemas.microsoft.com/office/word/2010/wordprocessingDrawing" xmlns:wp="http://schemas.openxmlformats.org/drawingml/2006/wordprocessingDrawing" xmlns:w10="urn:schemas-microsoft-com:office:word" xmlns:w="http://schemas.openxmlformats.org/wordprocessingml/2006/main" xmlns:w14="http://schemas.microsoft.com/office/word/2010/wordml" xmlns:w15="http://schemas.microsoft.com/office/word/2012/wordml" xmlns:wpg="http://schemas.microsoft.com/office/word/2010/wordprocessingGroup" xmlns:wpi="http://schemas.microsoft.com/office/word/2010/wordprocessingInk" xmlns:wne="http://schemas.microsoft.com/office/word/2006/wordml" xmlns:wps="http://schemas.microsoft.com/office/word/2010/wordprocessingShape" mc:Ignorable="w14 w15 wp14">
+  <w:abstractNum w:abstractNumId="0">
     <w:nsid w:val="02D67A82"/>
     <w:multiLevelType w:val="hybridMultilevel"/>
     <w:tmpl w:val="542C9230"/>
@@ -4520,7 +4367,7 @@
       </w:pPr>
     </w:lvl>
   </w:abstractNum>
-  <w:abstractNum w:abstractNumId="1" w15:restartNumberingAfterBreak="0">
+  <w:abstractNum w:abstractNumId="1">
     <w:nsid w:val="62BE7044"/>
     <w:multiLevelType w:val="hybridMultilevel"/>
     <w:tmpl w:val="470E48F4"/>
@@ -4610,7 +4457,7 @@
       </w:pPr>
     </w:lvl>
   </w:abstractNum>
-  <w:abstractNum w:abstractNumId="2" w15:restartNumberingAfterBreak="0">
+  <w:abstractNum w:abstractNumId="2">
     <w:nsid w:val="727E2243"/>
     <w:multiLevelType w:val="hybridMultilevel"/>
     <w:tmpl w:val="59A21418"/>
@@ -4753,7 +4600,7 @@
       </w:pPr>
     </w:pPrDefault>
   </w:docDefaults>
-  <w:latentStyles w:defLockedState="0" w:defUIPriority="99" w:defSemiHidden="0" w:defUnhideWhenUsed="0" w:defQFormat="0" w:count="371">
+  <w:latentStyles w:defLockedState="0" w:defUIPriority="99" w:defSemiHidden="0" w:defUnhideWhenUsed="0" w:defQFormat="0" w:count="382">
     <w:lsdException w:name="Normal" w:uiPriority="0" w:qFormat="1"/>
     <w:lsdException w:name="heading 1" w:uiPriority="9" w:qFormat="1"/>
     <w:lsdException w:name="heading 2" w:semiHidden="1" w:uiPriority="9" w:unhideWhenUsed="1" w:qFormat="1"/>
@@ -4859,7 +4706,6 @@
     <w:lsdException w:name="HTML Sample" w:semiHidden="1" w:unhideWhenUsed="1"/>
     <w:lsdException w:name="HTML Typewriter" w:semiHidden="1" w:unhideWhenUsed="1"/>
     <w:lsdException w:name="HTML Variable" w:semiHidden="1" w:unhideWhenUsed="1"/>
-    <w:lsdException w:name="Normal Table" w:semiHidden="1" w:unhideWhenUsed="1"/>
     <w:lsdException w:name="annotation subject" w:semiHidden="1" w:unhideWhenUsed="1"/>
     <w:lsdException w:name="No List" w:semiHidden="1" w:unhideWhenUsed="1"/>
     <w:lsdException w:name="Outline List 1" w:semiHidden="1" w:unhideWhenUsed="1"/>
@@ -4905,11 +4751,9 @@
     <w:lsdException w:name="Table Subtle 1" w:semiHidden="1" w:unhideWhenUsed="1"/>
     <w:lsdException w:name="Table Subtle 2" w:semiHidden="1" w:unhideWhenUsed="1"/>
     <w:lsdException w:name="Table Web 1" w:semiHidden="1" w:unhideWhenUsed="1"/>
-    <w:lsdException w:name="Table Web 2" w:semiHidden="1" w:unhideWhenUsed="1"/>
     <w:lsdException w:name="Table Web 3" w:semiHidden="1" w:unhideWhenUsed="1"/>
     <w:lsdException w:name="Balloon Text" w:semiHidden="1" w:unhideWhenUsed="1"/>
     <w:lsdException w:name="Table Grid" w:uiPriority="39"/>
-    <w:lsdException w:name="Table Theme" w:semiHidden="1" w:unhideWhenUsed="1"/>
     <w:lsdException w:name="Placeholder Text" w:semiHidden="1"/>
     <w:lsdException w:name="No Spacing" w:uiPriority="1" w:qFormat="1"/>
     <w:lsdException w:name="Light Shading" w:uiPriority="60"/>
@@ -5125,6 +4969,8 @@
     <w:lsdException w:name="List Table 5 Dark Accent 6" w:uiPriority="50"/>
     <w:lsdException w:name="List Table 6 Colorful Accent 6" w:uiPriority="51"/>
     <w:lsdException w:name="List Table 7 Colorful Accent 6" w:uiPriority="52"/>
+    <w:lsdException w:name="Mention" w:semiHidden="1" w:unhideWhenUsed="1"/>
+    <w:lsdException w:name="Smart Hyperlink" w:semiHidden="1" w:unhideWhenUsed="1"/>
   </w:latentStyles>
   <w:style w:type="paragraph" w:default="1" w:styleId="Normal">
     <w:name w:val="Normal"/>
@@ -5133,6 +4979,7 @@
   <w:style w:type="character" w:default="1" w:styleId="DefaultParagraphFont">
     <w:name w:val="Default Paragraph Font"/>
     <w:uiPriority w:val="1"/>
+    <w:semiHidden/>
     <w:unhideWhenUsed/>
   </w:style>
   <w:style w:type="table" w:default="1" w:styleId="TableNormal">
@@ -5209,6 +5056,7 @@
       <w:spacing w:after="0" w:line="240" w:lineRule="auto"/>
     </w:pPr>
     <w:tblPr>
+      <w:tblInd w:w="0" w:type="dxa"/>
       <w:tblBorders>
         <w:top w:val="single" w:sz="4" w:space="0" w:color="auto"/>
         <w:left w:val="single" w:sz="4" w:space="0" w:color="auto"/>
@@ -5217,6 +5065,12 @@
         <w:insideH w:val="single" w:sz="4" w:space="0" w:color="auto"/>
         <w:insideV w:val="single" w:sz="4" w:space="0" w:color="auto"/>
       </w:tblBorders>
+      <w:tblCellMar>
+        <w:top w:w="0" w:type="dxa"/>
+        <w:left w:w="108" w:type="dxa"/>
+        <w:bottom w:w="0" w:type="dxa"/>
+        <w:right w:w="108" w:type="dxa"/>
+      </w:tblCellMar>
     </w:tblPr>
   </w:style>
   <w:style w:type="paragraph" w:styleId="ListParagraph">

</xml_diff>